<commit_message>
add the miro link for use cases
</commit_message>
<xml_diff>
--- a/Business_description/Description.docx
+++ b/Business_description/Description.docx
@@ -5,30 +5,31 @@
     <w:p>
       <w:pPr>
         <w:pStyle w:val="Titolo1"/>
-      </w:pPr>
-      <w:r>
-        <w:t xml:space="preserve">Business </w:t>
-      </w:r>
+        <w:rPr>
+          <w:lang w:val="en-GB"/>
+        </w:rPr>
+      </w:pPr>
+      <w:r>
+        <w:rPr>
+          <w:lang w:val="en-GB"/>
+        </w:rPr>
+        <w:t>Business description</w:t>
+      </w:r>
+    </w:p>
+    <w:p>
+      <w:pPr>
+        <w:rPr>
+          <w:lang w:val="en-GB"/>
+        </w:rPr>
+      </w:pPr>
       <w:proofErr w:type="spellStart"/>
       <w:r>
-        <w:t>description</w:t>
+        <w:rPr>
+          <w:lang w:val="en-GB"/>
+        </w:rPr>
+        <w:t>Prospera</w:t>
       </w:r>
       <w:proofErr w:type="spellEnd"/>
-    </w:p>
-    <w:p>
-      <w:pPr>
-        <w:rPr>
-          <w:lang w:val="en-GB"/>
-        </w:rPr>
-      </w:pPr>
-      <w:proofErr w:type="spellStart"/>
-      <w:r>
-        <w:rPr>
-          <w:lang w:val="en-GB"/>
-        </w:rPr>
-        <w:t>Prospera</w:t>
-      </w:r>
-      <w:proofErr w:type="spellEnd"/>
       <w:r>
         <w:rPr>
           <w:lang w:val="en-GB"/>
@@ -45,13 +46,7 @@
         <w:rPr>
           <w:lang w:val="en-GB"/>
         </w:rPr>
-        <w:t xml:space="preserve">driven by a team of young and talented </w:t>
-      </w:r>
-      <w:r>
-        <w:rPr>
-          <w:lang w:val="en-GB"/>
-        </w:rPr>
-        <w:t>neo graduates</w:t>
+        <w:t>driven by a team of young and talented neo graduates</w:t>
       </w:r>
       <w:r>
         <w:rPr>
@@ -220,8 +215,16 @@
         <w:rPr>
           <w:lang w:val="en-GB"/>
         </w:rPr>
-        <w:t>: identify and manage risks associated with investments and ensure that the company respect the regulations and policies about investments</w:t>
-      </w:r>
+        <w:t xml:space="preserve">: identify and manage risks associated with investments and ensure that the company respect the regulations and policies about </w:t>
+      </w:r>
+      <w:proofErr w:type="gramStart"/>
+      <w:r>
+        <w:rPr>
+          <w:lang w:val="en-GB"/>
+        </w:rPr>
+        <w:t>investments</w:t>
+      </w:r>
+      <w:proofErr w:type="gramEnd"/>
     </w:p>
     <w:p>
       <w:pPr>
@@ -264,7 +267,21 @@
         <w:rPr>
           <w:lang w:val="en-GB"/>
         </w:rPr>
-        <w:t>: this is a small team which assess the financial situation of prospects to prepare tailor made suggestions and increase the conversion rate</w:t>
+        <w:t xml:space="preserve">: this </w:t>
+      </w:r>
+      <w:proofErr w:type="gramStart"/>
+      <w:r>
+        <w:rPr>
+          <w:lang w:val="en-GB"/>
+        </w:rPr>
+        <w:t>is</w:t>
+      </w:r>
+      <w:proofErr w:type="gramEnd"/>
+      <w:r>
+        <w:rPr>
+          <w:lang w:val="en-GB"/>
+        </w:rPr>
+        <w:t xml:space="preserve"> a small team which assess the financial situation of prospects to prepare tailor made suggestions and increase the conversion rate</w:t>
       </w:r>
     </w:p>
     <w:p>
@@ -316,8 +333,16 @@
         <w:rPr>
           <w:lang w:val="en-GB"/>
         </w:rPr>
-        <w:t>: manage the company digital channels (web site and social media) and look for prospects; this team is also responsible for managing the content strategy of the company, implemented through the blog section of the website</w:t>
-      </w:r>
+        <w:t xml:space="preserve">: manage the company digital channels (web site and social media) and look for prospects; this team is also responsible for managing the content strategy of the company, implemented through the blog section of the </w:t>
+      </w:r>
+      <w:proofErr w:type="gramStart"/>
+      <w:r>
+        <w:rPr>
+          <w:lang w:val="en-GB"/>
+        </w:rPr>
+        <w:t>website</w:t>
+      </w:r>
+      <w:proofErr w:type="gramEnd"/>
     </w:p>
     <w:p>
       <w:pPr>
@@ -356,8 +381,16 @@
         <w:rPr>
           <w:lang w:val="en-GB"/>
         </w:rPr>
-        <w:t>; this role is also responsible of the designing of new digital ways to sustain operations and client acquisition</w:t>
-      </w:r>
+        <w:t xml:space="preserve">; this role is also responsible of the designing of new digital ways to sustain operations and client </w:t>
+      </w:r>
+      <w:proofErr w:type="gramStart"/>
+      <w:r>
+        <w:rPr>
+          <w:lang w:val="en-GB"/>
+        </w:rPr>
+        <w:t>acquisition</w:t>
+      </w:r>
+      <w:proofErr w:type="gramEnd"/>
     </w:p>
     <w:p>
       <w:pPr>
@@ -430,7 +463,21 @@
         <w:rPr>
           <w:lang w:val="en-GB"/>
         </w:rPr>
-        <w:t>However, the efforts of the business development and sales team are mainly toward these type of customers:</w:t>
+        <w:t xml:space="preserve">However, the efforts of the business development and sales team are mainly toward </w:t>
+      </w:r>
+      <w:proofErr w:type="gramStart"/>
+      <w:r>
+        <w:rPr>
+          <w:lang w:val="en-GB"/>
+        </w:rPr>
+        <w:t>these type of customers</w:t>
+      </w:r>
+      <w:proofErr w:type="gramEnd"/>
+      <w:r>
+        <w:rPr>
+          <w:lang w:val="en-GB"/>
+        </w:rPr>
+        <w:t>:</w:t>
       </w:r>
     </w:p>
     <w:p>
@@ -475,7 +522,21 @@
         <w:rPr>
           <w:lang w:val="en-GB"/>
         </w:rPr>
-        <w:t xml:space="preserve">with jobs that provide a relevant salary, such as consultant, engineers, developers, doctors and dentists. </w:t>
+        <w:t xml:space="preserve">with jobs that provide a relevant salary, such as consultant, engineers, developers, </w:t>
+      </w:r>
+      <w:proofErr w:type="gramStart"/>
+      <w:r>
+        <w:rPr>
+          <w:lang w:val="en-GB"/>
+        </w:rPr>
+        <w:t>doctors</w:t>
+      </w:r>
+      <w:proofErr w:type="gramEnd"/>
+      <w:r>
+        <w:rPr>
+          <w:lang w:val="en-GB"/>
+        </w:rPr>
+        <w:t xml:space="preserve"> and dentists. </w:t>
       </w:r>
       <w:r>
         <w:rPr>
@@ -714,6 +775,43 @@
         </w:rPr>
         <w:t xml:space="preserve">The company CTO is willing to develop a new tool to sustain both the core teams of the company. The goal is to provide information about the daily news on the financial market in a quick way that can direct individual analysis. The CTO is adopting the lean startup approach, so he is planning of developing a Minimum Viable Product sparing as much as possible in order to test the effectiveness of the tool that he is planning. In order to understand better the characteristics that it should have se organised an event storming with some of the most brilliant employees from each department. </w:t>
       </w:r>
+    </w:p>
+    <w:p>
+      <w:pPr>
+        <w:pStyle w:val="Titolo1"/>
+        <w:rPr>
+          <w:lang w:val="en-GB"/>
+        </w:rPr>
+      </w:pPr>
+      <w:r>
+        <w:rPr>
+          <w:lang w:val="en-GB"/>
+        </w:rPr>
+        <w:t>Design of the process</w:t>
+      </w:r>
+    </w:p>
+    <w:p>
+      <w:pPr>
+        <w:rPr>
+          <w:lang w:val="en-GB"/>
+        </w:rPr>
+      </w:pPr>
+      <w:hyperlink r:id="rId5" w:history="1">
+        <w:r>
+          <w:rPr>
+            <w:rStyle w:val="Collegamentoipertestuale"/>
+            <w:lang w:val="en-GB"/>
+          </w:rPr>
+          <w:t>https://miro.com/welcomeonboard/ODJMYTA1OGdvdmx0YUIweG96UmQ4MzU0VllXcmVIMUZSY2Qxc1VkaE1DUE16Q21qWkRIelV0YzU0ZE5yZEFtMHwzNDU4NzY0NTUwMjM3NDA2NjY4fDI=?share_link_id=666090614961</w:t>
+        </w:r>
+      </w:hyperlink>
+    </w:p>
+    <w:p>
+      <w:pPr>
+        <w:rPr>
+          <w:lang w:val="en-GB"/>
+        </w:rPr>
+      </w:pPr>
     </w:p>
     <w:sectPr>
       <w:pgSz w:w="11906" w:h="16838"/>
@@ -1435,6 +1533,29 @@
       <w:contextualSpacing/>
     </w:pPr>
   </w:style>
+  <w:style w:type="character" w:styleId="Collegamentoipertestuale">
+    <w:name w:val="Hyperlink"/>
+    <w:basedOn w:val="Carpredefinitoparagrafo"/>
+    <w:uiPriority w:val="99"/>
+    <w:unhideWhenUsed/>
+    <w:rsid w:val="00C476BA"/>
+    <w:rPr>
+      <w:color w:val="0563C1" w:themeColor="hyperlink"/>
+      <w:u w:val="single"/>
+    </w:rPr>
+  </w:style>
+  <w:style w:type="character" w:styleId="Menzionenonrisolta">
+    <w:name w:val="Unresolved Mention"/>
+    <w:basedOn w:val="Carpredefinitoparagrafo"/>
+    <w:uiPriority w:val="99"/>
+    <w:semiHidden/>
+    <w:unhideWhenUsed/>
+    <w:rsid w:val="00C476BA"/>
+    <w:rPr>
+      <w:color w:val="605E5C"/>
+      <w:shd w:val="clear" w:color="auto" w:fill="E1DFDD"/>
+    </w:rPr>
+  </w:style>
 </w:styles>
 </file>
 

</xml_diff>